<commit_message>
ata do dia 10 de junho e pequena edicao na ata do dia 27
</commit_message>
<xml_diff>
--- a/Atas/Ata 27-05.docx
+++ b/Atas/Ata 27-05.docx
@@ -437,14 +437,7 @@
                 <w:b/>
                 <w:lang w:val="pt-BR"/>
               </w:rPr>
-              <w:t>Prazo: 28/05/202</w:t>
-            </w:r>
-            <w:r>
-              <w:rPr>
-                <w:b/>
-                <w:lang w:val="pt-BR"/>
-              </w:rPr>
-              <w:t>2</w:t>
+              <w:t>Prazo: 28/05/2022</w:t>
             </w:r>
           </w:p>
         </w:tc>
@@ -861,7 +854,7 @@
               <w:rPr>
                 <w:lang w:val="pt-BR"/>
               </w:rPr>
-              <w:t>Matheus Ferreira</w:t>
+              <w:t>Mateus Ferreira</w:t>
             </w:r>
           </w:p>
         </w:tc>

</xml_diff>